<commit_message>
Moving the motors toward speed recognition, and STATES
</commit_message>
<xml_diff>
--- a/Task requests for Phoenix.docx
+++ b/Task requests for Phoenix.docx
@@ -207,6 +207,21 @@
         </w:rPr>
         <w:t>If Jess gets her print function working, please use that to print it to the screen (try print it in a way that doesn’t collie with others also printing)</w:t>
       </w:r>
+    </w:p>
+    <w:p>
+      <w:pPr>
+        <w:rPr>
+          <w:lang w:val="en-US"/>
+        </w:rPr>
+      </w:pPr>
+    </w:p>
+    <w:p>
+      <w:pPr>
+        <w:pStyle w:val="Heading1"/>
+        <w:rPr>
+          <w:lang w:val="en-US"/>
+        </w:rPr>
+      </w:pPr>
     </w:p>
     <w:bookmarkEnd w:id="0"/>
     <w:p>

</xml_diff>